<commit_message>
Developer test case and unit test has created including coverage
Due to the previous manual unit testcase docs got issue. i had fixed and re-commit again
</commit_message>
<xml_diff>
--- a/Developer test case and unit test/Developer Test Cases.docx
+++ b/Developer test case and unit test/Developer Test Cases.docx
@@ -53,7 +53,7 @@
     <w:tbl>
       <w:tblPr>
         <w:tblStyle w:val="a"/>
-        <w:tblW w:w="9890" w:type="dxa"/>
+        <w:tblW w:w="18624" w:type="dxa"/>
         <w:tblBorders>
           <w:top w:val="single" w:sz="8" w:space="0" w:color="000000"/>
           <w:left w:val="single" w:sz="8" w:space="0" w:color="000000"/>
@@ -66,17 +66,17 @@
         <w:tblLook w:val="0600" w:firstRow="0" w:lastRow="0" w:firstColumn="0" w:lastColumn="0" w:noHBand="1" w:noVBand="1"/>
       </w:tblPr>
       <w:tblGrid>
-        <w:gridCol w:w="1290"/>
-        <w:gridCol w:w="1490"/>
-        <w:gridCol w:w="1530"/>
-        <w:gridCol w:w="1980"/>
-        <w:gridCol w:w="1800"/>
-        <w:gridCol w:w="1800"/>
+        <w:gridCol w:w="1216"/>
+        <w:gridCol w:w="1523"/>
+        <w:gridCol w:w="1518"/>
+        <w:gridCol w:w="5800"/>
+        <w:gridCol w:w="5800"/>
+        <w:gridCol w:w="2767"/>
       </w:tblGrid>
       <w:tr>
         <w:tc>
           <w:tcPr>
-            <w:tcW w:w="1290" w:type="dxa"/>
+            <w:tcW w:w="1216" w:type="dxa"/>
             <w:shd w:val="clear" w:color="auto" w:fill="auto"/>
             <w:tcMar>
               <w:top w:w="100" w:type="dxa"/>
@@ -107,7 +107,7 @@
         </w:tc>
         <w:tc>
           <w:tcPr>
-            <w:tcW w:w="1490" w:type="dxa"/>
+            <w:tcW w:w="1523" w:type="dxa"/>
             <w:shd w:val="clear" w:color="auto" w:fill="auto"/>
             <w:tcMar>
               <w:top w:w="100" w:type="dxa"/>
@@ -138,7 +138,7 @@
         </w:tc>
         <w:tc>
           <w:tcPr>
-            <w:tcW w:w="1530" w:type="dxa"/>
+            <w:tcW w:w="1518" w:type="dxa"/>
             <w:shd w:val="clear" w:color="auto" w:fill="auto"/>
             <w:tcMar>
               <w:top w:w="100" w:type="dxa"/>
@@ -169,7 +169,7 @@
         </w:tc>
         <w:tc>
           <w:tcPr>
-            <w:tcW w:w="1980" w:type="dxa"/>
+            <w:tcW w:w="5800" w:type="dxa"/>
             <w:shd w:val="clear" w:color="auto" w:fill="auto"/>
             <w:tcMar>
               <w:top w:w="100" w:type="dxa"/>
@@ -219,7 +219,7 @@
         </w:tc>
         <w:tc>
           <w:tcPr>
-            <w:tcW w:w="1800" w:type="dxa"/>
+            <w:tcW w:w="5800" w:type="dxa"/>
             <w:shd w:val="clear" w:color="auto" w:fill="auto"/>
             <w:tcMar>
               <w:top w:w="100" w:type="dxa"/>
@@ -269,7 +269,7 @@
         </w:tc>
         <w:tc>
           <w:tcPr>
-            <w:tcW w:w="1800" w:type="dxa"/>
+            <w:tcW w:w="2767" w:type="dxa"/>
           </w:tcPr>
           <w:p>
             <w:pPr>
@@ -291,6 +291,8 @@
             </w:r>
           </w:p>
         </w:tc>
+        <w:bookmarkStart w:id="0" w:name="_GoBack"/>
+        <w:bookmarkEnd w:id="0"/>
       </w:tr>
       <w:tr>
         <w:trPr>
@@ -298,7 +300,7 @@
         </w:trPr>
         <w:tc>
           <w:tcPr>
-            <w:tcW w:w="1290" w:type="dxa"/>
+            <w:tcW w:w="1216" w:type="dxa"/>
             <w:shd w:val="clear" w:color="auto" w:fill="auto"/>
             <w:tcMar>
               <w:top w:w="100" w:type="dxa"/>
@@ -337,7 +339,7 @@
         </w:tc>
         <w:tc>
           <w:tcPr>
-            <w:tcW w:w="1490" w:type="dxa"/>
+            <w:tcW w:w="1523" w:type="dxa"/>
             <w:shd w:val="clear" w:color="auto" w:fill="auto"/>
             <w:tcMar>
               <w:top w:w="100" w:type="dxa"/>
@@ -366,7 +368,7 @@
         </w:tc>
         <w:tc>
           <w:tcPr>
-            <w:tcW w:w="1530" w:type="dxa"/>
+            <w:tcW w:w="1518" w:type="dxa"/>
             <w:shd w:val="clear" w:color="auto" w:fill="auto"/>
             <w:tcMar>
               <w:top w:w="100" w:type="dxa"/>
@@ -390,7 +392,7 @@
         </w:tc>
         <w:tc>
           <w:tcPr>
-            <w:tcW w:w="1980" w:type="dxa"/>
+            <w:tcW w:w="5800" w:type="dxa"/>
             <w:shd w:val="clear" w:color="auto" w:fill="auto"/>
             <w:tcMar>
               <w:top w:w="100" w:type="dxa"/>
@@ -604,7 +606,7 @@
         </w:tc>
         <w:tc>
           <w:tcPr>
-            <w:tcW w:w="1800" w:type="dxa"/>
+            <w:tcW w:w="5800" w:type="dxa"/>
             <w:shd w:val="clear" w:color="auto" w:fill="auto"/>
             <w:tcMar>
               <w:top w:w="100" w:type="dxa"/>
@@ -818,7 +820,7 @@
         </w:tc>
         <w:tc>
           <w:tcPr>
-            <w:tcW w:w="1800" w:type="dxa"/>
+            <w:tcW w:w="2767" w:type="dxa"/>
           </w:tcPr>
           <w:p>
             <w:pPr>
@@ -836,7 +838,7 @@
         </w:trPr>
         <w:tc>
           <w:tcPr>
-            <w:tcW w:w="1290" w:type="dxa"/>
+            <w:tcW w:w="1216" w:type="dxa"/>
             <w:tcBorders>
               <w:top w:val="single" w:sz="8" w:space="0" w:color="000000"/>
               <w:left w:val="single" w:sz="8" w:space="0" w:color="000000"/>
@@ -870,7 +872,7 @@
         </w:tc>
         <w:tc>
           <w:tcPr>
-            <w:tcW w:w="1490" w:type="dxa"/>
+            <w:tcW w:w="1523" w:type="dxa"/>
             <w:tcBorders>
               <w:top w:val="single" w:sz="8" w:space="0" w:color="000000"/>
               <w:left w:val="nil"/>
@@ -904,7 +906,7 @@
         </w:tc>
         <w:tc>
           <w:tcPr>
-            <w:tcW w:w="1530" w:type="dxa"/>
+            <w:tcW w:w="1518" w:type="dxa"/>
             <w:tcBorders>
               <w:top w:val="single" w:sz="8" w:space="0" w:color="000000"/>
               <w:left w:val="nil"/>
@@ -946,7 +948,7 @@
         </w:tc>
         <w:tc>
           <w:tcPr>
-            <w:tcW w:w="1980" w:type="dxa"/>
+            <w:tcW w:w="5800" w:type="dxa"/>
             <w:tcBorders>
               <w:top w:val="single" w:sz="8" w:space="0" w:color="000000"/>
               <w:left w:val="nil"/>
@@ -1021,7 +1023,7 @@
         </w:tc>
         <w:tc>
           <w:tcPr>
-            <w:tcW w:w="1800" w:type="dxa"/>
+            <w:tcW w:w="5800" w:type="dxa"/>
             <w:tcBorders>
               <w:top w:val="single" w:sz="8" w:space="0" w:color="000000"/>
               <w:left w:val="nil"/>
@@ -1103,7 +1105,7 @@
         </w:tc>
         <w:tc>
           <w:tcPr>
-            <w:tcW w:w="1800" w:type="dxa"/>
+            <w:tcW w:w="2767" w:type="dxa"/>
             <w:tcBorders>
               <w:top w:val="single" w:sz="8" w:space="0" w:color="000000"/>
               <w:left w:val="nil"/>
@@ -1130,7 +1132,7 @@
         </w:trPr>
         <w:tc>
           <w:tcPr>
-            <w:tcW w:w="1290" w:type="dxa"/>
+            <w:tcW w:w="1216" w:type="dxa"/>
             <w:tcBorders>
               <w:top w:val="single" w:sz="8" w:space="0" w:color="000000"/>
               <w:left w:val="single" w:sz="8" w:space="0" w:color="000000"/>
@@ -1234,7 +1236,7 @@
         </w:tc>
         <w:tc>
           <w:tcPr>
-            <w:tcW w:w="1490" w:type="dxa"/>
+            <w:tcW w:w="1523" w:type="dxa"/>
             <w:tcBorders>
               <w:top w:val="single" w:sz="8" w:space="0" w:color="000000"/>
               <w:left w:val="nil"/>
@@ -1262,14 +1264,13 @@
                 <w:sz w:val="24"/>
                 <w:szCs w:val="24"/>
               </w:rPr>
-              <w:lastRenderedPageBreak/>
               <w:t>Test the program on input option 2</w:t>
             </w:r>
           </w:p>
         </w:tc>
         <w:tc>
           <w:tcPr>
-            <w:tcW w:w="1530" w:type="dxa"/>
+            <w:tcW w:w="1518" w:type="dxa"/>
             <w:tcBorders>
               <w:top w:val="single" w:sz="8" w:space="0" w:color="000000"/>
               <w:left w:val="nil"/>
@@ -1311,7 +1312,7 @@
         </w:tc>
         <w:tc>
           <w:tcPr>
-            <w:tcW w:w="1980" w:type="dxa"/>
+            <w:tcW w:w="5800" w:type="dxa"/>
             <w:tcBorders>
               <w:top w:val="single" w:sz="8" w:space="0" w:color="000000"/>
               <w:left w:val="nil"/>
@@ -1373,7 +1374,6 @@
                 <w:sz w:val="24"/>
                 <w:szCs w:val="24"/>
               </w:rPr>
-              <w:lastRenderedPageBreak/>
               <w:t>['X', 'O', 'X', 'O', 'X', 'O', 'X', 'X']</w:t>
             </w:r>
           </w:p>
@@ -1481,7 +1481,7 @@
         </w:tc>
         <w:tc>
           <w:tcPr>
-            <w:tcW w:w="1800" w:type="dxa"/>
+            <w:tcW w:w="5800" w:type="dxa"/>
             <w:tcBorders>
               <w:top w:val="single" w:sz="8" w:space="0" w:color="000000"/>
               <w:left w:val="nil"/>
@@ -1509,7 +1509,6 @@
                 <w:sz w:val="24"/>
                 <w:szCs w:val="24"/>
               </w:rPr>
-              <w:lastRenderedPageBreak/>
               <w:t>['X', 'X', 'X', 'X', 'X', 'X', 'X', 'X']</w:t>
             </w:r>
           </w:p>
@@ -1544,7 +1543,6 @@
                 <w:sz w:val="24"/>
                 <w:szCs w:val="24"/>
               </w:rPr>
-              <w:lastRenderedPageBreak/>
               <w:t>['X', 'O', 'X', 'O', 'X', 'O', 'X', 'X']</w:t>
             </w:r>
           </w:p>
@@ -1653,7 +1651,7 @@
         </w:tc>
         <w:tc>
           <w:tcPr>
-            <w:tcW w:w="1800" w:type="dxa"/>
+            <w:tcW w:w="2767" w:type="dxa"/>
             <w:tcBorders>
               <w:top w:val="single" w:sz="8" w:space="0" w:color="000000"/>
               <w:left w:val="nil"/>
@@ -1680,7 +1678,7 @@
         </w:trPr>
         <w:tc>
           <w:tcPr>
-            <w:tcW w:w="1290" w:type="dxa"/>
+            <w:tcW w:w="1216" w:type="dxa"/>
             <w:tcBorders>
               <w:top w:val="single" w:sz="8" w:space="0" w:color="000000"/>
               <w:left w:val="single" w:sz="8" w:space="0" w:color="000000"/>
@@ -1714,7 +1712,7 @@
         </w:tc>
         <w:tc>
           <w:tcPr>
-            <w:tcW w:w="1490" w:type="dxa"/>
+            <w:tcW w:w="1523" w:type="dxa"/>
             <w:tcBorders>
               <w:top w:val="single" w:sz="8" w:space="0" w:color="000000"/>
               <w:left w:val="nil"/>
@@ -1758,7 +1756,7 @@
         </w:tc>
         <w:tc>
           <w:tcPr>
-            <w:tcW w:w="1530" w:type="dxa"/>
+            <w:tcW w:w="1518" w:type="dxa"/>
             <w:tcBorders>
               <w:top w:val="single" w:sz="8" w:space="0" w:color="000000"/>
               <w:left w:val="nil"/>
@@ -1800,7 +1798,7 @@
         </w:tc>
         <w:tc>
           <w:tcPr>
-            <w:tcW w:w="1980" w:type="dxa"/>
+            <w:tcW w:w="5800" w:type="dxa"/>
             <w:tcBorders>
               <w:top w:val="single" w:sz="8" w:space="0" w:color="000000"/>
               <w:left w:val="nil"/>
@@ -1930,7 +1928,6 @@
                 <w:sz w:val="24"/>
                 <w:szCs w:val="24"/>
               </w:rPr>
-              <w:lastRenderedPageBreak/>
               <w:t>['X', 'O', 'X', 'O', 'X', 'X', 'O', 'X']</w:t>
             </w:r>
           </w:p>
@@ -2075,7 +2072,7 @@
         </w:tc>
         <w:tc>
           <w:tcPr>
-            <w:tcW w:w="1800" w:type="dxa"/>
+            <w:tcW w:w="5800" w:type="dxa"/>
             <w:tcBorders>
               <w:top w:val="single" w:sz="8" w:space="0" w:color="000000"/>
               <w:left w:val="nil"/>
@@ -2103,7 +2100,6 @@
                 <w:sz w:val="24"/>
                 <w:szCs w:val="24"/>
               </w:rPr>
-              <w:lastRenderedPageBreak/>
               <w:t>Enter your input:3</w:t>
             </w:r>
           </w:p>
@@ -2206,7 +2202,6 @@
                 <w:sz w:val="24"/>
                 <w:szCs w:val="24"/>
               </w:rPr>
-              <w:lastRenderedPageBreak/>
               <w:t>['X', 'O', 'X', 'O', 'X', 'X', 'O', 'X']</w:t>
             </w:r>
           </w:p>
@@ -2351,7 +2346,7 @@
         </w:tc>
         <w:tc>
           <w:tcPr>
-            <w:tcW w:w="1800" w:type="dxa"/>
+            <w:tcW w:w="2767" w:type="dxa"/>
             <w:tcBorders>
               <w:top w:val="single" w:sz="8" w:space="0" w:color="000000"/>
               <w:left w:val="nil"/>
@@ -2375,7 +2370,7 @@
       <w:tr>
         <w:tc>
           <w:tcPr>
-            <w:tcW w:w="1290" w:type="dxa"/>
+            <w:tcW w:w="1216" w:type="dxa"/>
             <w:tcBorders>
               <w:top w:val="single" w:sz="8" w:space="0" w:color="000000"/>
               <w:left w:val="single" w:sz="8" w:space="0" w:color="000000"/>
@@ -2409,7 +2404,7 @@
         </w:tc>
         <w:tc>
           <w:tcPr>
-            <w:tcW w:w="1490" w:type="dxa"/>
+            <w:tcW w:w="1523" w:type="dxa"/>
             <w:tcBorders>
               <w:top w:val="single" w:sz="8" w:space="0" w:color="000000"/>
               <w:left w:val="nil"/>
@@ -2453,7 +2448,7 @@
         </w:tc>
         <w:tc>
           <w:tcPr>
-            <w:tcW w:w="1530" w:type="dxa"/>
+            <w:tcW w:w="1518" w:type="dxa"/>
             <w:tcBorders>
               <w:top w:val="single" w:sz="8" w:space="0" w:color="000000"/>
               <w:left w:val="nil"/>
@@ -2487,7 +2482,7 @@
         </w:tc>
         <w:tc>
           <w:tcPr>
-            <w:tcW w:w="1980" w:type="dxa"/>
+            <w:tcW w:w="5800" w:type="dxa"/>
             <w:tcBorders>
               <w:top w:val="single" w:sz="8" w:space="0" w:color="000000"/>
               <w:left w:val="nil"/>
@@ -2528,7 +2523,7 @@
         </w:tc>
         <w:tc>
           <w:tcPr>
-            <w:tcW w:w="1800" w:type="dxa"/>
+            <w:tcW w:w="5800" w:type="dxa"/>
             <w:tcBorders>
               <w:top w:val="single" w:sz="8" w:space="0" w:color="000000"/>
               <w:left w:val="nil"/>
@@ -2603,7 +2598,7 @@
         </w:tc>
         <w:tc>
           <w:tcPr>
-            <w:tcW w:w="1800" w:type="dxa"/>
+            <w:tcW w:w="2767" w:type="dxa"/>
             <w:tcBorders>
               <w:top w:val="single" w:sz="8" w:space="0" w:color="000000"/>
               <w:left w:val="nil"/>
@@ -2633,7 +2628,7 @@
       <w:tr>
         <w:tc>
           <w:tcPr>
-            <w:tcW w:w="1290" w:type="dxa"/>
+            <w:tcW w:w="1216" w:type="dxa"/>
             <w:tcBorders>
               <w:top w:val="single" w:sz="8" w:space="0" w:color="000000"/>
               <w:left w:val="single" w:sz="8" w:space="0" w:color="000000"/>
@@ -2661,7 +2656,6 @@
                 <w:sz w:val="24"/>
                 <w:szCs w:val="24"/>
               </w:rPr>
-              <w:lastRenderedPageBreak/>
               <w:t>6</w:t>
             </w:r>
           </w:p>
@@ -2758,7 +2752,7 @@
         </w:tc>
         <w:tc>
           <w:tcPr>
-            <w:tcW w:w="1490" w:type="dxa"/>
+            <w:tcW w:w="1523" w:type="dxa"/>
             <w:tcBorders>
               <w:top w:val="single" w:sz="8" w:space="0" w:color="000000"/>
               <w:left w:val="nil"/>
@@ -2792,7 +2786,7 @@
         </w:tc>
         <w:tc>
           <w:tcPr>
-            <w:tcW w:w="1530" w:type="dxa"/>
+            <w:tcW w:w="1518" w:type="dxa"/>
             <w:tcBorders>
               <w:top w:val="single" w:sz="8" w:space="0" w:color="000000"/>
               <w:left w:val="nil"/>
@@ -2852,7 +2846,7 @@
         </w:tc>
         <w:tc>
           <w:tcPr>
-            <w:tcW w:w="1980" w:type="dxa"/>
+            <w:tcW w:w="5800" w:type="dxa"/>
             <w:tcBorders>
               <w:top w:val="single" w:sz="8" w:space="0" w:color="000000"/>
               <w:left w:val="nil"/>
@@ -2902,7 +2896,7 @@
         </w:tc>
         <w:tc>
           <w:tcPr>
-            <w:tcW w:w="1800" w:type="dxa"/>
+            <w:tcW w:w="5800" w:type="dxa"/>
             <w:tcBorders>
               <w:top w:val="single" w:sz="8" w:space="0" w:color="000000"/>
               <w:left w:val="nil"/>
@@ -2952,7 +2946,7 @@
         </w:tc>
         <w:tc>
           <w:tcPr>
-            <w:tcW w:w="1800" w:type="dxa"/>
+            <w:tcW w:w="2767" w:type="dxa"/>
             <w:tcBorders>
               <w:top w:val="single" w:sz="8" w:space="0" w:color="000000"/>
               <w:left w:val="nil"/>
@@ -3017,7 +3011,7 @@
     </w:p>
     <w:tbl>
       <w:tblPr>
-        <w:tblW w:w="9890" w:type="dxa"/>
+        <w:tblW w:w="18714" w:type="dxa"/>
         <w:tblCellMar>
           <w:top w:w="15" w:type="dxa"/>
           <w:left w:w="15" w:type="dxa"/>
@@ -3028,11 +3022,11 @@
       </w:tblPr>
       <w:tblGrid>
         <w:gridCol w:w="1176"/>
-        <w:gridCol w:w="1853"/>
-        <w:gridCol w:w="1404"/>
-        <w:gridCol w:w="1496"/>
-        <w:gridCol w:w="1473"/>
-        <w:gridCol w:w="2488"/>
+        <w:gridCol w:w="1852"/>
+        <w:gridCol w:w="2456"/>
+        <w:gridCol w:w="3240"/>
+        <w:gridCol w:w="5220"/>
+        <w:gridCol w:w="4770"/>
       </w:tblGrid>
       <w:tr>
         <w:trPr>
@@ -3123,7 +3117,7 @@
         </w:tc>
         <w:tc>
           <w:tcPr>
-            <w:tcW w:w="0" w:type="auto"/>
+            <w:tcW w:w="2456" w:type="dxa"/>
             <w:tcBorders>
               <w:top w:val="single" w:sz="8" w:space="0" w:color="000000"/>
               <w:left w:val="single" w:sz="8" w:space="0" w:color="000000"/>
@@ -3165,7 +3159,7 @@
         </w:tc>
         <w:tc>
           <w:tcPr>
-            <w:tcW w:w="0" w:type="auto"/>
+            <w:tcW w:w="3240" w:type="dxa"/>
             <w:tcBorders>
               <w:top w:val="single" w:sz="8" w:space="0" w:color="000000"/>
               <w:left w:val="single" w:sz="8" w:space="0" w:color="000000"/>
@@ -3207,7 +3201,7 @@
         </w:tc>
         <w:tc>
           <w:tcPr>
-            <w:tcW w:w="0" w:type="auto"/>
+            <w:tcW w:w="5220" w:type="dxa"/>
             <w:tcBorders>
               <w:top w:val="single" w:sz="8" w:space="0" w:color="000000"/>
               <w:left w:val="single" w:sz="8" w:space="0" w:color="000000"/>
@@ -3249,7 +3243,7 @@
         </w:tc>
         <w:tc>
           <w:tcPr>
-            <w:tcW w:w="2488" w:type="dxa"/>
+            <w:tcW w:w="4770" w:type="dxa"/>
             <w:tcBorders>
               <w:top w:val="single" w:sz="8" w:space="0" w:color="000000"/>
               <w:left w:val="single" w:sz="8" w:space="0" w:color="000000"/>
@@ -3370,7 +3364,7 @@
         </w:tc>
         <w:tc>
           <w:tcPr>
-            <w:tcW w:w="0" w:type="auto"/>
+            <w:tcW w:w="2456" w:type="dxa"/>
             <w:tcBorders>
               <w:top w:val="single" w:sz="8" w:space="0" w:color="000000"/>
               <w:left w:val="single" w:sz="8" w:space="0" w:color="000000"/>
@@ -3407,7 +3401,7 @@
         </w:tc>
         <w:tc>
           <w:tcPr>
-            <w:tcW w:w="0" w:type="auto"/>
+            <w:tcW w:w="3240" w:type="dxa"/>
             <w:tcBorders>
               <w:top w:val="single" w:sz="8" w:space="0" w:color="000000"/>
               <w:left w:val="single" w:sz="8" w:space="0" w:color="000000"/>
@@ -3463,7 +3457,7 @@
         </w:tc>
         <w:tc>
           <w:tcPr>
-            <w:tcW w:w="0" w:type="auto"/>
+            <w:tcW w:w="5220" w:type="dxa"/>
             <w:tcBorders>
               <w:top w:val="single" w:sz="8" w:space="0" w:color="000000"/>
               <w:left w:val="single" w:sz="8" w:space="0" w:color="000000"/>
@@ -3519,7 +3513,7 @@
         </w:tc>
         <w:tc>
           <w:tcPr>
-            <w:tcW w:w="2488" w:type="dxa"/>
+            <w:tcW w:w="4770" w:type="dxa"/>
             <w:tcBorders>
               <w:top w:val="single" w:sz="8" w:space="0" w:color="000000"/>
               <w:left w:val="single" w:sz="8" w:space="0" w:color="000000"/>
@@ -3592,7 +3586,6 @@
                 <w:color w:val="000000"/>
                 <w:lang w:val="en-SG"/>
               </w:rPr>
-              <w:lastRenderedPageBreak/>
               <w:t>2</w:t>
             </w:r>
           </w:p>
@@ -3636,7 +3629,7 @@
         </w:tc>
         <w:tc>
           <w:tcPr>
-            <w:tcW w:w="0" w:type="auto"/>
+            <w:tcW w:w="2456" w:type="dxa"/>
             <w:tcBorders>
               <w:top w:val="single" w:sz="8" w:space="0" w:color="000000"/>
               <w:left w:val="single" w:sz="8" w:space="0" w:color="000000"/>
@@ -3673,7 +3666,7 @@
         </w:tc>
         <w:tc>
           <w:tcPr>
-            <w:tcW w:w="0" w:type="auto"/>
+            <w:tcW w:w="3240" w:type="dxa"/>
             <w:tcBorders>
               <w:top w:val="single" w:sz="8" w:space="0" w:color="000000"/>
               <w:left w:val="single" w:sz="8" w:space="0" w:color="000000"/>
@@ -3729,7 +3722,7 @@
         </w:tc>
         <w:tc>
           <w:tcPr>
-            <w:tcW w:w="0" w:type="auto"/>
+            <w:tcW w:w="5220" w:type="dxa"/>
             <w:tcBorders>
               <w:top w:val="single" w:sz="8" w:space="0" w:color="000000"/>
               <w:left w:val="single" w:sz="8" w:space="0" w:color="000000"/>
@@ -3785,7 +3778,7 @@
         </w:tc>
         <w:tc>
           <w:tcPr>
-            <w:tcW w:w="2488" w:type="dxa"/>
+            <w:tcW w:w="4770" w:type="dxa"/>
             <w:tcBorders>
               <w:top w:val="single" w:sz="8" w:space="0" w:color="000000"/>
               <w:left w:val="single" w:sz="8" w:space="0" w:color="000000"/>
@@ -3851,23 +3844,6 @@
         </w:tc>
       </w:tr>
     </w:tbl>
-    <w:p/>
-    <w:p/>
-    <w:p/>
-    <w:p/>
-    <w:p/>
-    <w:p/>
-    <w:p/>
-    <w:p/>
-    <w:p/>
-    <w:p/>
-    <w:p/>
-    <w:p/>
-    <w:p/>
-    <w:p/>
-    <w:p/>
-    <w:p/>
-    <w:p/>
     <w:p/>
     <w:p/>
     <w:p/>
@@ -3893,7 +3869,6 @@
           <w:szCs w:val="28"/>
           <w:u w:val="single"/>
         </w:rPr>
-        <w:lastRenderedPageBreak/>
         <w:t>Test Cases for Feature #</w:t>
       </w:r>
       <w:r>
@@ -3928,7 +3903,7 @@
     </w:p>
     <w:tbl>
       <w:tblPr>
-        <w:tblW w:w="9710" w:type="dxa"/>
+        <w:tblW w:w="18714" w:type="dxa"/>
         <w:tblCellMar>
           <w:top w:w="15" w:type="dxa"/>
           <w:left w:w="15" w:type="dxa"/>
@@ -3941,9 +3916,9 @@
         <w:gridCol w:w="1156"/>
         <w:gridCol w:w="1654"/>
         <w:gridCol w:w="975"/>
-        <w:gridCol w:w="1515"/>
-        <w:gridCol w:w="1710"/>
-        <w:gridCol w:w="2700"/>
+        <w:gridCol w:w="4579"/>
+        <w:gridCol w:w="5670"/>
+        <w:gridCol w:w="4680"/>
       </w:tblGrid>
       <w:tr>
         <w:trPr>
@@ -4076,7 +4051,7 @@
         </w:tc>
         <w:tc>
           <w:tcPr>
-            <w:tcW w:w="1515" w:type="dxa"/>
+            <w:tcW w:w="4579" w:type="dxa"/>
             <w:tcBorders>
               <w:top w:val="single" w:sz="8" w:space="0" w:color="000000"/>
               <w:left w:val="single" w:sz="8" w:space="0" w:color="000000"/>
@@ -4118,7 +4093,7 @@
         </w:tc>
         <w:tc>
           <w:tcPr>
-            <w:tcW w:w="1710" w:type="dxa"/>
+            <w:tcW w:w="5670" w:type="dxa"/>
             <w:tcBorders>
               <w:top w:val="single" w:sz="8" w:space="0" w:color="000000"/>
               <w:left w:val="single" w:sz="8" w:space="0" w:color="000000"/>
@@ -4160,7 +4135,7 @@
         </w:tc>
         <w:tc>
           <w:tcPr>
-            <w:tcW w:w="2700" w:type="dxa"/>
+            <w:tcW w:w="4680" w:type="dxa"/>
             <w:tcBorders>
               <w:top w:val="single" w:sz="8" w:space="0" w:color="000000"/>
               <w:left w:val="single" w:sz="8" w:space="0" w:color="000000"/>
@@ -4310,7 +4285,7 @@
         </w:tc>
         <w:tc>
           <w:tcPr>
-            <w:tcW w:w="1515" w:type="dxa"/>
+            <w:tcW w:w="4579" w:type="dxa"/>
             <w:tcBorders>
               <w:top w:val="single" w:sz="8" w:space="0" w:color="000000"/>
               <w:left w:val="single" w:sz="8" w:space="0" w:color="000000"/>
@@ -4489,7 +4464,7 @@
         </w:tc>
         <w:tc>
           <w:tcPr>
-            <w:tcW w:w="1710" w:type="dxa"/>
+            <w:tcW w:w="5670" w:type="dxa"/>
             <w:tcBorders>
               <w:top w:val="single" w:sz="8" w:space="0" w:color="000000"/>
               <w:left w:val="single" w:sz="8" w:space="0" w:color="000000"/>
@@ -4686,7 +4661,7 @@
         </w:tc>
         <w:tc>
           <w:tcPr>
-            <w:tcW w:w="2700" w:type="dxa"/>
+            <w:tcW w:w="4680" w:type="dxa"/>
             <w:tcBorders>
               <w:top w:val="single" w:sz="8" w:space="0" w:color="000000"/>
               <w:left w:val="single" w:sz="8" w:space="0" w:color="000000"/>
@@ -4709,8 +4684,6 @@
                 <w:lang w:val="en-SG"/>
               </w:rPr>
             </w:pPr>
-            <w:bookmarkStart w:id="0" w:name="_GoBack"/>
-            <w:bookmarkEnd w:id="0"/>
           </w:p>
         </w:tc>
       </w:tr>
@@ -4782,21 +4755,7 @@
                 <w:sz w:val="24"/>
                 <w:szCs w:val="24"/>
               </w:rPr>
-              <w:t>Test for displaying maze when the</w:t>
-            </w:r>
-            <w:r>
-              <w:rPr>
-                <w:sz w:val="24"/>
-                <w:szCs w:val="24"/>
-              </w:rPr>
-              <w:t xml:space="preserve"> storage</w:t>
-            </w:r>
-            <w:r>
-              <w:rPr>
-                <w:sz w:val="24"/>
-                <w:szCs w:val="24"/>
-              </w:rPr>
-              <w:t xml:space="preserve"> list is empty.</w:t>
+              <w:t>Test for displaying maze when the storage list is empty.</w:t>
             </w:r>
           </w:p>
         </w:tc>
@@ -4835,7 +4794,7 @@
         </w:tc>
         <w:tc>
           <w:tcPr>
-            <w:tcW w:w="1515" w:type="dxa"/>
+            <w:tcW w:w="4579" w:type="dxa"/>
             <w:tcBorders>
               <w:top w:val="single" w:sz="8" w:space="0" w:color="000000"/>
               <w:left w:val="single" w:sz="8" w:space="0" w:color="000000"/>
@@ -4888,7 +4847,7 @@
         </w:tc>
         <w:tc>
           <w:tcPr>
-            <w:tcW w:w="1710" w:type="dxa"/>
+            <w:tcW w:w="5670" w:type="dxa"/>
             <w:tcBorders>
               <w:top w:val="single" w:sz="8" w:space="0" w:color="000000"/>
               <w:left w:val="single" w:sz="8" w:space="0" w:color="000000"/>
@@ -4941,7 +4900,7 @@
         </w:tc>
         <w:tc>
           <w:tcPr>
-            <w:tcW w:w="2700" w:type="dxa"/>
+            <w:tcW w:w="4680" w:type="dxa"/>
             <w:tcBorders>
               <w:top w:val="single" w:sz="8" w:space="0" w:color="000000"/>
               <w:left w:val="single" w:sz="8" w:space="0" w:color="000000"/>
@@ -4986,16 +4945,7 @@
                 <w:color w:val="000000"/>
                 <w:lang w:val="en-SG"/>
               </w:rPr>
-              <w:t xml:space="preserve"> to option 2 straight </w:t>
-            </w:r>
-            <w:r>
-              <w:rPr>
-                <w:rFonts w:eastAsia="Times New Roman"/>
-                <w:color w:val="000000"/>
-                <w:lang w:val="en-SG"/>
-              </w:rPr>
-              <w:lastRenderedPageBreak/>
-              <w:t>to view maze while the memory storage list is still empty</w:t>
+              <w:t xml:space="preserve"> to option 2 straight to view maze while the memory storage list is still empty</w:t>
             </w:r>
             <w:r>
               <w:rPr>
@@ -5082,10 +5032,11 @@
     </w:p>
     <w:p/>
     <w:sectPr>
-      <w:pgSz w:w="12240" w:h="15840"/>
+      <w:pgSz w:w="15840" w:h="12240" w:orient="landscape"/>
       <w:pgMar w:top="1440" w:right="1440" w:bottom="1440" w:left="1440" w:header="720" w:footer="720" w:gutter="0"/>
       <w:pgNumType w:start="1"/>
       <w:cols w:space="720"/>
+      <w:docGrid w:linePitch="299"/>
     </w:sectPr>
   </w:body>
 </w:document>

</xml_diff>

<commit_message>
developer test case updated
</commit_message>
<xml_diff>
--- a/Developer test case and unit test/Developer Test Cases.docx
+++ b/Developer test case and unit test/Developer Test Cases.docx
@@ -291,8 +291,6 @@
             </w:r>
           </w:p>
         </w:tc>
-        <w:bookmarkStart w:id="0" w:name="_GoBack"/>
-        <w:bookmarkEnd w:id="0"/>
       </w:tr>
       <w:tr>
         <w:trPr>
@@ -3009,6 +3007,17 @@
         <w:t>: Unit Tests for Read and load files</w:t>
       </w:r>
     </w:p>
+    <w:p>
+      <w:pPr>
+        <w:spacing w:before="240" w:after="240"/>
+        <w:rPr>
+          <w:b/>
+          <w:sz w:val="28"/>
+          <w:szCs w:val="28"/>
+          <w:u w:val="single"/>
+        </w:rPr>
+      </w:pPr>
+    </w:p>
     <w:tbl>
       <w:tblPr>
         <w:tblW w:w="18714" w:type="dxa"/>
@@ -3025,8 +3034,8 @@
         <w:gridCol w:w="1852"/>
         <w:gridCol w:w="2456"/>
         <w:gridCol w:w="3240"/>
-        <w:gridCol w:w="5220"/>
-        <w:gridCol w:w="4770"/>
+        <w:gridCol w:w="4860"/>
+        <w:gridCol w:w="5130"/>
       </w:tblGrid>
       <w:tr>
         <w:trPr>
@@ -3201,7 +3210,7 @@
         </w:tc>
         <w:tc>
           <w:tcPr>
-            <w:tcW w:w="5220" w:type="dxa"/>
+            <w:tcW w:w="4860" w:type="dxa"/>
             <w:tcBorders>
               <w:top w:val="single" w:sz="8" w:space="0" w:color="000000"/>
               <w:left w:val="single" w:sz="8" w:space="0" w:color="000000"/>
@@ -3243,7 +3252,7 @@
         </w:tc>
         <w:tc>
           <w:tcPr>
-            <w:tcW w:w="4770" w:type="dxa"/>
+            <w:tcW w:w="5130" w:type="dxa"/>
             <w:tcBorders>
               <w:top w:val="single" w:sz="8" w:space="0" w:color="000000"/>
               <w:left w:val="single" w:sz="8" w:space="0" w:color="000000"/>
@@ -3457,7 +3466,7 @@
         </w:tc>
         <w:tc>
           <w:tcPr>
-            <w:tcW w:w="5220" w:type="dxa"/>
+            <w:tcW w:w="4860" w:type="dxa"/>
             <w:tcBorders>
               <w:top w:val="single" w:sz="8" w:space="0" w:color="000000"/>
               <w:left w:val="single" w:sz="8" w:space="0" w:color="000000"/>
@@ -3513,7 +3522,7 @@
         </w:tc>
         <w:tc>
           <w:tcPr>
-            <w:tcW w:w="4770" w:type="dxa"/>
+            <w:tcW w:w="5130" w:type="dxa"/>
             <w:tcBorders>
               <w:top w:val="single" w:sz="8" w:space="0" w:color="000000"/>
               <w:left w:val="single" w:sz="8" w:space="0" w:color="000000"/>
@@ -3722,7 +3731,7 @@
         </w:tc>
         <w:tc>
           <w:tcPr>
-            <w:tcW w:w="5220" w:type="dxa"/>
+            <w:tcW w:w="4860" w:type="dxa"/>
             <w:tcBorders>
               <w:top w:val="single" w:sz="8" w:space="0" w:color="000000"/>
               <w:left w:val="single" w:sz="8" w:space="0" w:color="000000"/>
@@ -3778,7 +3787,7 @@
         </w:tc>
         <w:tc>
           <w:tcPr>
-            <w:tcW w:w="4770" w:type="dxa"/>
+            <w:tcW w:w="5130" w:type="dxa"/>
             <w:tcBorders>
               <w:top w:val="single" w:sz="8" w:space="0" w:color="000000"/>
               <w:left w:val="single" w:sz="8" w:space="0" w:color="000000"/>
@@ -3844,12 +3853,6 @@
         </w:tc>
       </w:tr>
     </w:tbl>
-    <w:p/>
-    <w:p/>
-    <w:p/>
-    <w:p/>
-    <w:p/>
-    <w:p/>
     <w:p/>
     <w:p/>
     <w:p>
@@ -3917,8 +3920,8 @@
         <w:gridCol w:w="1654"/>
         <w:gridCol w:w="975"/>
         <w:gridCol w:w="4579"/>
-        <w:gridCol w:w="5670"/>
-        <w:gridCol w:w="4680"/>
+        <w:gridCol w:w="5220"/>
+        <w:gridCol w:w="5130"/>
       </w:tblGrid>
       <w:tr>
         <w:trPr>
@@ -4093,7 +4096,7 @@
         </w:tc>
         <w:tc>
           <w:tcPr>
-            <w:tcW w:w="5670" w:type="dxa"/>
+            <w:tcW w:w="5220" w:type="dxa"/>
             <w:tcBorders>
               <w:top w:val="single" w:sz="8" w:space="0" w:color="000000"/>
               <w:left w:val="single" w:sz="8" w:space="0" w:color="000000"/>
@@ -4135,7 +4138,7 @@
         </w:tc>
         <w:tc>
           <w:tcPr>
-            <w:tcW w:w="4680" w:type="dxa"/>
+            <w:tcW w:w="5130" w:type="dxa"/>
             <w:tcBorders>
               <w:top w:val="single" w:sz="8" w:space="0" w:color="000000"/>
               <w:left w:val="single" w:sz="8" w:space="0" w:color="000000"/>
@@ -4464,7 +4467,7 @@
         </w:tc>
         <w:tc>
           <w:tcPr>
-            <w:tcW w:w="5670" w:type="dxa"/>
+            <w:tcW w:w="5220" w:type="dxa"/>
             <w:tcBorders>
               <w:top w:val="single" w:sz="8" w:space="0" w:color="000000"/>
               <w:left w:val="single" w:sz="8" w:space="0" w:color="000000"/>
@@ -4661,7 +4664,7 @@
         </w:tc>
         <w:tc>
           <w:tcPr>
-            <w:tcW w:w="4680" w:type="dxa"/>
+            <w:tcW w:w="5130" w:type="dxa"/>
             <w:tcBorders>
               <w:top w:val="single" w:sz="8" w:space="0" w:color="000000"/>
               <w:left w:val="single" w:sz="8" w:space="0" w:color="000000"/>
@@ -4847,7 +4850,7 @@
         </w:tc>
         <w:tc>
           <w:tcPr>
-            <w:tcW w:w="5670" w:type="dxa"/>
+            <w:tcW w:w="5220" w:type="dxa"/>
             <w:tcBorders>
               <w:top w:val="single" w:sz="8" w:space="0" w:color="000000"/>
               <w:left w:val="single" w:sz="8" w:space="0" w:color="000000"/>
@@ -4900,7 +4903,7 @@
         </w:tc>
         <w:tc>
           <w:tcPr>
-            <w:tcW w:w="4680" w:type="dxa"/>
+            <w:tcW w:w="5130" w:type="dxa"/>
             <w:tcBorders>
               <w:top w:val="single" w:sz="8" w:space="0" w:color="000000"/>
               <w:left w:val="single" w:sz="8" w:space="0" w:color="000000"/>
@@ -5001,6 +5004,8 @@
           <w:u w:val="single"/>
         </w:rPr>
       </w:pPr>
+      <w:bookmarkStart w:id="0" w:name="_GoBack"/>
+      <w:bookmarkEnd w:id="0"/>
     </w:p>
     <w:p>
       <w:pPr>

</xml_diff>

<commit_message>
had update the developer test case and solved qa issue
</commit_message>
<xml_diff>
--- a/Developer test case and unit test/Developer Test Cases.docx
+++ b/Developer test case and unit test/Developer Test Cases.docx
@@ -52,7 +52,7 @@
     </w:p>
     <w:tbl>
       <w:tblPr>
-        <w:tblStyle w:val="a"/>
+        <w:tblStyle w:val="2"/>
         <w:tblW w:w="18624" w:type="dxa"/>
         <w:tblBorders>
           <w:top w:val="single" w:sz="8" w:space="0" w:color="000000"/>
@@ -5004,8 +5004,1368 @@
           <w:u w:val="single"/>
         </w:rPr>
       </w:pPr>
-      <w:bookmarkStart w:id="0" w:name="_GoBack"/>
-      <w:bookmarkEnd w:id="0"/>
+    </w:p>
+    <w:p>
+      <w:pPr>
+        <w:spacing w:before="240" w:after="240"/>
+        <w:rPr>
+          <w:b/>
+          <w:sz w:val="28"/>
+          <w:szCs w:val="28"/>
+          <w:u w:val="single"/>
+        </w:rPr>
+      </w:pPr>
+      <w:r>
+        <w:rPr>
+          <w:b/>
+          <w:sz w:val="28"/>
+          <w:szCs w:val="28"/>
+          <w:u w:val="single"/>
+        </w:rPr>
+        <w:t>Test Cases for Feature #4: Play Maze</w:t>
+      </w:r>
+    </w:p>
+    <w:tbl>
+      <w:tblPr>
+        <w:tblW w:w="18714" w:type="dxa"/>
+        <w:tblCellMar>
+          <w:top w:w="15" w:type="dxa"/>
+          <w:left w:w="15" w:type="dxa"/>
+          <w:bottom w:w="15" w:type="dxa"/>
+          <w:right w:w="15" w:type="dxa"/>
+        </w:tblCellMar>
+        <w:tblLook w:val="04A0" w:firstRow="1" w:lastRow="0" w:firstColumn="1" w:lastColumn="0" w:noHBand="0" w:noVBand="1"/>
+      </w:tblPr>
+      <w:tblGrid>
+        <w:gridCol w:w="1130"/>
+        <w:gridCol w:w="1411"/>
+        <w:gridCol w:w="1845"/>
+        <w:gridCol w:w="5340"/>
+        <w:gridCol w:w="5340"/>
+        <w:gridCol w:w="3648"/>
+      </w:tblGrid>
+      <w:tr>
+        <w:trPr>
+          <w:trHeight w:val="770"/>
+        </w:trPr>
+        <w:tc>
+          <w:tcPr>
+            <w:tcW w:w="0" w:type="auto"/>
+            <w:tcBorders>
+              <w:top w:val="single" w:sz="8" w:space="0" w:color="000000"/>
+              <w:left w:val="single" w:sz="8" w:space="0" w:color="000000"/>
+              <w:bottom w:val="single" w:sz="8" w:space="0" w:color="000000"/>
+              <w:right w:val="single" w:sz="8" w:space="0" w:color="000000"/>
+            </w:tcBorders>
+            <w:tcMar>
+              <w:top w:w="100" w:type="dxa"/>
+              <w:left w:w="100" w:type="dxa"/>
+              <w:bottom w:w="100" w:type="dxa"/>
+              <w:right w:w="100" w:type="dxa"/>
+            </w:tcMar>
+            <w:hideMark/>
+          </w:tcPr>
+          <w:p>
+            <w:pPr>
+              <w:spacing w:before="240" w:line="240" w:lineRule="auto"/>
+              <w:rPr>
+                <w:rFonts w:ascii="Times New Roman" w:eastAsia="Times New Roman" w:hAnsi="Times New Roman" w:cs="Times New Roman"/>
+                <w:b/>
+                <w:bCs/>
+                <w:sz w:val="24"/>
+                <w:szCs w:val="24"/>
+                <w:lang w:val="en-SG"/>
+              </w:rPr>
+            </w:pPr>
+            <w:r>
+              <w:rPr>
+                <w:rFonts w:eastAsia="Times New Roman"/>
+                <w:b/>
+                <w:bCs/>
+                <w:color w:val="000000"/>
+                <w:lang w:val="en-SG"/>
+              </w:rPr>
+              <w:t>Test Scenario</w:t>
+            </w:r>
+          </w:p>
+        </w:tc>
+        <w:tc>
+          <w:tcPr>
+            <w:tcW w:w="0" w:type="auto"/>
+            <w:tcBorders>
+              <w:top w:val="single" w:sz="8" w:space="0" w:color="000000"/>
+              <w:left w:val="single" w:sz="8" w:space="0" w:color="000000"/>
+              <w:bottom w:val="single" w:sz="8" w:space="0" w:color="000000"/>
+              <w:right w:val="single" w:sz="8" w:space="0" w:color="000000"/>
+            </w:tcBorders>
+            <w:tcMar>
+              <w:top w:w="100" w:type="dxa"/>
+              <w:left w:w="100" w:type="dxa"/>
+              <w:bottom w:w="100" w:type="dxa"/>
+              <w:right w:w="100" w:type="dxa"/>
+            </w:tcMar>
+            <w:hideMark/>
+          </w:tcPr>
+          <w:p>
+            <w:pPr>
+              <w:spacing w:before="240" w:line="240" w:lineRule="auto"/>
+              <w:jc w:val="center"/>
+              <w:rPr>
+                <w:rFonts w:ascii="Times New Roman" w:eastAsia="Times New Roman" w:hAnsi="Times New Roman" w:cs="Times New Roman"/>
+                <w:b/>
+                <w:bCs/>
+                <w:sz w:val="24"/>
+                <w:szCs w:val="24"/>
+                <w:lang w:val="en-SG"/>
+              </w:rPr>
+            </w:pPr>
+            <w:r>
+              <w:rPr>
+                <w:rFonts w:eastAsia="Times New Roman"/>
+                <w:b/>
+                <w:bCs/>
+                <w:color w:val="000000"/>
+                <w:lang w:val="en-SG"/>
+              </w:rPr>
+              <w:t>Test Description</w:t>
+            </w:r>
+          </w:p>
+        </w:tc>
+        <w:tc>
+          <w:tcPr>
+            <w:tcW w:w="2456" w:type="dxa"/>
+            <w:tcBorders>
+              <w:top w:val="single" w:sz="8" w:space="0" w:color="000000"/>
+              <w:left w:val="single" w:sz="8" w:space="0" w:color="000000"/>
+              <w:bottom w:val="single" w:sz="8" w:space="0" w:color="000000"/>
+              <w:right w:val="single" w:sz="8" w:space="0" w:color="000000"/>
+            </w:tcBorders>
+            <w:tcMar>
+              <w:top w:w="100" w:type="dxa"/>
+              <w:left w:w="100" w:type="dxa"/>
+              <w:bottom w:w="100" w:type="dxa"/>
+              <w:right w:w="100" w:type="dxa"/>
+            </w:tcMar>
+            <w:hideMark/>
+          </w:tcPr>
+          <w:p>
+            <w:pPr>
+              <w:spacing w:before="240" w:line="240" w:lineRule="auto"/>
+              <w:jc w:val="center"/>
+              <w:rPr>
+                <w:rFonts w:ascii="Times New Roman" w:eastAsia="Times New Roman" w:hAnsi="Times New Roman" w:cs="Times New Roman"/>
+                <w:b/>
+                <w:bCs/>
+                <w:sz w:val="24"/>
+                <w:szCs w:val="24"/>
+                <w:lang w:val="en-SG"/>
+              </w:rPr>
+            </w:pPr>
+            <w:r>
+              <w:rPr>
+                <w:rFonts w:eastAsia="Times New Roman"/>
+                <w:b/>
+                <w:bCs/>
+                <w:color w:val="000000"/>
+                <w:lang w:val="en-SG"/>
+              </w:rPr>
+              <w:t>Test Values</w:t>
+            </w:r>
+          </w:p>
+        </w:tc>
+        <w:tc>
+          <w:tcPr>
+            <w:tcW w:w="3240" w:type="dxa"/>
+            <w:tcBorders>
+              <w:top w:val="single" w:sz="8" w:space="0" w:color="000000"/>
+              <w:left w:val="single" w:sz="8" w:space="0" w:color="000000"/>
+              <w:bottom w:val="single" w:sz="8" w:space="0" w:color="000000"/>
+              <w:right w:val="single" w:sz="8" w:space="0" w:color="000000"/>
+            </w:tcBorders>
+            <w:tcMar>
+              <w:top w:w="100" w:type="dxa"/>
+              <w:left w:w="100" w:type="dxa"/>
+              <w:bottom w:w="100" w:type="dxa"/>
+              <w:right w:w="100" w:type="dxa"/>
+            </w:tcMar>
+            <w:hideMark/>
+          </w:tcPr>
+          <w:p>
+            <w:pPr>
+              <w:spacing w:before="240" w:line="240" w:lineRule="auto"/>
+              <w:jc w:val="center"/>
+              <w:rPr>
+                <w:rFonts w:ascii="Times New Roman" w:eastAsia="Times New Roman" w:hAnsi="Times New Roman" w:cs="Times New Roman"/>
+                <w:b/>
+                <w:bCs/>
+                <w:sz w:val="24"/>
+                <w:szCs w:val="24"/>
+                <w:lang w:val="en-SG"/>
+              </w:rPr>
+            </w:pPr>
+            <w:r>
+              <w:rPr>
+                <w:rFonts w:eastAsia="Times New Roman"/>
+                <w:b/>
+                <w:bCs/>
+                <w:color w:val="000000"/>
+                <w:lang w:val="en-SG"/>
+              </w:rPr>
+              <w:t>Expected Outcome</w:t>
+            </w:r>
+          </w:p>
+        </w:tc>
+        <w:tc>
+          <w:tcPr>
+            <w:tcW w:w="4860" w:type="dxa"/>
+            <w:tcBorders>
+              <w:top w:val="single" w:sz="8" w:space="0" w:color="000000"/>
+              <w:left w:val="single" w:sz="8" w:space="0" w:color="000000"/>
+              <w:bottom w:val="single" w:sz="8" w:space="0" w:color="000000"/>
+              <w:right w:val="single" w:sz="8" w:space="0" w:color="000000"/>
+            </w:tcBorders>
+            <w:tcMar>
+              <w:top w:w="100" w:type="dxa"/>
+              <w:left w:w="100" w:type="dxa"/>
+              <w:bottom w:w="100" w:type="dxa"/>
+              <w:right w:w="100" w:type="dxa"/>
+            </w:tcMar>
+            <w:hideMark/>
+          </w:tcPr>
+          <w:p>
+            <w:pPr>
+              <w:spacing w:before="240" w:line="240" w:lineRule="auto"/>
+              <w:jc w:val="center"/>
+              <w:rPr>
+                <w:rFonts w:ascii="Times New Roman" w:eastAsia="Times New Roman" w:hAnsi="Times New Roman" w:cs="Times New Roman"/>
+                <w:b/>
+                <w:bCs/>
+                <w:sz w:val="24"/>
+                <w:szCs w:val="24"/>
+                <w:lang w:val="en-SG"/>
+              </w:rPr>
+            </w:pPr>
+            <w:r>
+              <w:rPr>
+                <w:rFonts w:eastAsia="Times New Roman"/>
+                <w:b/>
+                <w:bCs/>
+                <w:color w:val="000000"/>
+                <w:lang w:val="en-SG"/>
+              </w:rPr>
+              <w:t>Actual Outcome</w:t>
+            </w:r>
+          </w:p>
+        </w:tc>
+        <w:tc>
+          <w:tcPr>
+            <w:tcW w:w="5130" w:type="dxa"/>
+            <w:tcBorders>
+              <w:top w:val="single" w:sz="8" w:space="0" w:color="000000"/>
+              <w:left w:val="single" w:sz="8" w:space="0" w:color="000000"/>
+              <w:bottom w:val="single" w:sz="8" w:space="0" w:color="000000"/>
+              <w:right w:val="single" w:sz="8" w:space="0" w:color="000000"/>
+            </w:tcBorders>
+            <w:tcMar>
+              <w:top w:w="100" w:type="dxa"/>
+              <w:left w:w="100" w:type="dxa"/>
+              <w:bottom w:w="100" w:type="dxa"/>
+              <w:right w:w="100" w:type="dxa"/>
+            </w:tcMar>
+            <w:hideMark/>
+          </w:tcPr>
+          <w:p>
+            <w:pPr>
+              <w:spacing w:before="240" w:line="240" w:lineRule="auto"/>
+              <w:jc w:val="center"/>
+              <w:rPr>
+                <w:rFonts w:ascii="Times New Roman" w:eastAsia="Times New Roman" w:hAnsi="Times New Roman" w:cs="Times New Roman"/>
+                <w:b/>
+                <w:bCs/>
+                <w:sz w:val="24"/>
+                <w:szCs w:val="24"/>
+                <w:lang w:val="en-SG"/>
+              </w:rPr>
+            </w:pPr>
+            <w:r>
+              <w:rPr>
+                <w:rFonts w:eastAsia="Times New Roman"/>
+                <w:b/>
+                <w:bCs/>
+                <w:color w:val="000000"/>
+                <w:lang w:val="en-SG"/>
+              </w:rPr>
+              <w:t>Justification</w:t>
+            </w:r>
+          </w:p>
+        </w:tc>
+      </w:tr>
+      <w:tr>
+        <w:trPr>
+          <w:trHeight w:val="2880"/>
+        </w:trPr>
+        <w:tc>
+          <w:tcPr>
+            <w:tcW w:w="0" w:type="auto"/>
+            <w:tcBorders>
+              <w:top w:val="single" w:sz="8" w:space="0" w:color="000000"/>
+              <w:left w:val="single" w:sz="8" w:space="0" w:color="000000"/>
+              <w:bottom w:val="single" w:sz="8" w:space="0" w:color="000000"/>
+              <w:right w:val="single" w:sz="8" w:space="0" w:color="000000"/>
+            </w:tcBorders>
+            <w:tcMar>
+              <w:top w:w="100" w:type="dxa"/>
+              <w:left w:w="100" w:type="dxa"/>
+              <w:bottom w:w="100" w:type="dxa"/>
+              <w:right w:w="100" w:type="dxa"/>
+            </w:tcMar>
+            <w:hideMark/>
+          </w:tcPr>
+          <w:p>
+            <w:pPr>
+              <w:spacing w:before="240" w:line="240" w:lineRule="auto"/>
+              <w:rPr>
+                <w:rFonts w:ascii="Times New Roman" w:eastAsia="Times New Roman" w:hAnsi="Times New Roman" w:cs="Times New Roman"/>
+                <w:sz w:val="24"/>
+                <w:szCs w:val="24"/>
+                <w:lang w:val="en-SG"/>
+              </w:rPr>
+            </w:pPr>
+            <w:r>
+              <w:rPr>
+                <w:rFonts w:eastAsia="Times New Roman"/>
+                <w:color w:val="000000"/>
+                <w:lang w:val="en-SG"/>
+              </w:rPr>
+              <w:t>1</w:t>
+            </w:r>
+          </w:p>
+        </w:tc>
+        <w:tc>
+          <w:tcPr>
+            <w:tcW w:w="0" w:type="auto"/>
+            <w:tcBorders>
+              <w:top w:val="single" w:sz="8" w:space="0" w:color="000000"/>
+              <w:left w:val="single" w:sz="8" w:space="0" w:color="000000"/>
+              <w:bottom w:val="single" w:sz="8" w:space="0" w:color="000000"/>
+              <w:right w:val="single" w:sz="8" w:space="0" w:color="000000"/>
+            </w:tcBorders>
+            <w:tcMar>
+              <w:top w:w="100" w:type="dxa"/>
+              <w:left w:w="100" w:type="dxa"/>
+              <w:bottom w:w="100" w:type="dxa"/>
+              <w:right w:w="100" w:type="dxa"/>
+            </w:tcMar>
+            <w:hideMark/>
+          </w:tcPr>
+          <w:p>
+            <w:pPr>
+              <w:spacing w:before="240" w:line="240" w:lineRule="auto"/>
+              <w:rPr>
+                <w:rFonts w:ascii="Times New Roman" w:eastAsia="Times New Roman" w:hAnsi="Times New Roman" w:cs="Times New Roman"/>
+                <w:sz w:val="24"/>
+                <w:szCs w:val="24"/>
+                <w:lang w:val="en-SG"/>
+              </w:rPr>
+            </w:pPr>
+            <w:r>
+              <w:rPr>
+                <w:rFonts w:eastAsia="Times New Roman"/>
+                <w:color w:val="000000"/>
+                <w:lang w:val="en-SG"/>
+              </w:rPr>
+              <w:t xml:space="preserve">Test option </w:t>
+            </w:r>
+            <w:r>
+              <w:rPr>
+                <w:rFonts w:eastAsia="Times New Roman"/>
+                <w:color w:val="000000"/>
+                <w:lang w:val="en-SG"/>
+              </w:rPr>
+              <w:t>3</w:t>
+            </w:r>
+            <w:r>
+              <w:rPr>
+                <w:rFonts w:eastAsia="Times New Roman"/>
+                <w:color w:val="000000"/>
+                <w:lang w:val="en-SG"/>
+              </w:rPr>
+              <w:t xml:space="preserve"> </w:t>
+            </w:r>
+            <w:r>
+              <w:rPr>
+                <w:rFonts w:eastAsia="Times New Roman"/>
+                <w:color w:val="000000"/>
+                <w:lang w:val="en-SG"/>
+              </w:rPr>
+              <w:t>on displaying the maze after option 1 have run the maze.csv fie.</w:t>
+            </w:r>
+          </w:p>
+        </w:tc>
+        <w:tc>
+          <w:tcPr>
+            <w:tcW w:w="2456" w:type="dxa"/>
+            <w:tcBorders>
+              <w:top w:val="single" w:sz="8" w:space="0" w:color="000000"/>
+              <w:left w:val="single" w:sz="8" w:space="0" w:color="000000"/>
+              <w:bottom w:val="single" w:sz="8" w:space="0" w:color="000000"/>
+              <w:right w:val="single" w:sz="8" w:space="0" w:color="000000"/>
+            </w:tcBorders>
+            <w:tcMar>
+              <w:top w:w="100" w:type="dxa"/>
+              <w:left w:w="100" w:type="dxa"/>
+              <w:bottom w:w="100" w:type="dxa"/>
+              <w:right w:w="100" w:type="dxa"/>
+            </w:tcMar>
+            <w:hideMark/>
+          </w:tcPr>
+          <w:p>
+            <w:pPr>
+              <w:spacing w:before="240" w:line="240" w:lineRule="auto"/>
+              <w:rPr>
+                <w:rFonts w:eastAsia="Times New Roman"/>
+                <w:color w:val="000000"/>
+                <w:lang w:val="en-SG"/>
+              </w:rPr>
+            </w:pPr>
+            <w:r>
+              <w:rPr>
+                <w:rFonts w:eastAsia="Times New Roman"/>
+                <w:color w:val="000000"/>
+                <w:lang w:val="en-SG"/>
+              </w:rPr>
+              <w:t>Enter your input</w:t>
+            </w:r>
+            <w:r>
+              <w:rPr>
+                <w:rFonts w:eastAsia="Times New Roman"/>
+                <w:color w:val="000000"/>
+                <w:lang w:val="en-SG"/>
+              </w:rPr>
+              <w:t>:3</w:t>
+            </w:r>
+          </w:p>
+          <w:p>
+            <w:pPr>
+              <w:spacing w:before="240" w:line="240" w:lineRule="auto"/>
+              <w:rPr>
+                <w:rFonts w:ascii="Times New Roman" w:eastAsia="Times New Roman" w:hAnsi="Times New Roman" w:cs="Times New Roman"/>
+                <w:sz w:val="24"/>
+                <w:szCs w:val="24"/>
+                <w:lang w:val="en-SG"/>
+              </w:rPr>
+            </w:pPr>
+          </w:p>
+        </w:tc>
+        <w:tc>
+          <w:tcPr>
+            <w:tcW w:w="3240" w:type="dxa"/>
+            <w:tcBorders>
+              <w:top w:val="single" w:sz="8" w:space="0" w:color="000000"/>
+              <w:left w:val="single" w:sz="8" w:space="0" w:color="000000"/>
+              <w:bottom w:val="single" w:sz="8" w:space="0" w:color="000000"/>
+              <w:right w:val="single" w:sz="8" w:space="0" w:color="000000"/>
+            </w:tcBorders>
+            <w:tcMar>
+              <w:top w:w="100" w:type="dxa"/>
+              <w:left w:w="100" w:type="dxa"/>
+              <w:bottom w:w="100" w:type="dxa"/>
+              <w:right w:w="100" w:type="dxa"/>
+            </w:tcMar>
+            <w:hideMark/>
+          </w:tcPr>
+          <w:p>
+            <w:pPr>
+              <w:spacing w:before="240" w:line="240" w:lineRule="auto"/>
+              <w:rPr>
+                <w:rFonts w:eastAsia="Times New Roman"/>
+                <w:color w:val="000000"/>
+                <w:lang w:val="en-SG"/>
+              </w:rPr>
+            </w:pPr>
+            <w:r>
+              <w:rPr>
+                <w:rFonts w:eastAsia="Times New Roman"/>
+                <w:color w:val="000000"/>
+                <w:lang w:val="en-SG"/>
+              </w:rPr>
+              <w:t>Display:</w:t>
+            </w:r>
+          </w:p>
+          <w:p>
+            <w:pPr>
+              <w:spacing w:before="240" w:line="240" w:lineRule="auto"/>
+              <w:rPr>
+                <w:rFonts w:eastAsia="Times New Roman"/>
+                <w:color w:val="000000"/>
+                <w:lang w:val="en-SG"/>
+              </w:rPr>
+            </w:pPr>
+            <w:r>
+              <w:rPr>
+                <w:rFonts w:eastAsia="Times New Roman"/>
+                <w:color w:val="000000"/>
+                <w:lang w:val="en-SG"/>
+              </w:rPr>
+              <w:t>Enter your input:3</w:t>
+            </w:r>
+          </w:p>
+          <w:p>
+            <w:pPr>
+              <w:spacing w:before="240" w:line="240" w:lineRule="auto"/>
+              <w:rPr>
+                <w:rFonts w:eastAsia="Times New Roman"/>
+                <w:color w:val="000000"/>
+                <w:lang w:val="en-SG"/>
+              </w:rPr>
+            </w:pPr>
+            <w:r>
+              <w:rPr>
+                <w:rFonts w:eastAsia="Times New Roman"/>
+                <w:color w:val="000000"/>
+                <w:lang w:val="en-SG"/>
+              </w:rPr>
+              <w:t>========================================</w:t>
+            </w:r>
+          </w:p>
+          <w:p>
+            <w:pPr>
+              <w:spacing w:before="240" w:line="240" w:lineRule="auto"/>
+              <w:rPr>
+                <w:rFonts w:eastAsia="Times New Roman"/>
+                <w:color w:val="000000"/>
+                <w:lang w:val="en-SG"/>
+              </w:rPr>
+            </w:pPr>
+            <w:r>
+              <w:rPr>
+                <w:rFonts w:eastAsia="Times New Roman"/>
+                <w:color w:val="000000"/>
+                <w:lang w:val="en-SG"/>
+              </w:rPr>
+              <w:t>['X', 'X', 'X', 'X', 'X', 'X', 'X', 'X']</w:t>
+            </w:r>
+          </w:p>
+          <w:p>
+            <w:pPr>
+              <w:spacing w:before="240" w:line="240" w:lineRule="auto"/>
+              <w:rPr>
+                <w:rFonts w:eastAsia="Times New Roman"/>
+                <w:color w:val="000000"/>
+                <w:lang w:val="en-SG"/>
+              </w:rPr>
+            </w:pPr>
+            <w:r>
+              <w:rPr>
+                <w:rFonts w:eastAsia="Times New Roman"/>
+                <w:color w:val="000000"/>
+                <w:lang w:val="en-SG"/>
+              </w:rPr>
+              <w:t>['X', 'O', 'O', 'O', 'X', 'O', 'A', 'X']</w:t>
+            </w:r>
+          </w:p>
+          <w:p>
+            <w:pPr>
+              <w:spacing w:before="240" w:line="240" w:lineRule="auto"/>
+              <w:rPr>
+                <w:rFonts w:eastAsia="Times New Roman"/>
+                <w:color w:val="000000"/>
+                <w:lang w:val="en-SG"/>
+              </w:rPr>
+            </w:pPr>
+            <w:r>
+              <w:rPr>
+                <w:rFonts w:eastAsia="Times New Roman"/>
+                <w:color w:val="000000"/>
+                <w:lang w:val="en-SG"/>
+              </w:rPr>
+              <w:t>['X', 'O', 'X', 'O', 'X', 'O', 'X', 'X']</w:t>
+            </w:r>
+          </w:p>
+          <w:p>
+            <w:pPr>
+              <w:spacing w:before="240" w:line="240" w:lineRule="auto"/>
+              <w:rPr>
+                <w:rFonts w:eastAsia="Times New Roman"/>
+                <w:color w:val="000000"/>
+                <w:lang w:val="en-SG"/>
+              </w:rPr>
+            </w:pPr>
+            <w:r>
+              <w:rPr>
+                <w:rFonts w:eastAsia="Times New Roman"/>
+                <w:color w:val="000000"/>
+                <w:lang w:val="en-SG"/>
+              </w:rPr>
+              <w:t>['X', 'O', 'X', 'O', 'X', 'O', 'O', 'X']</w:t>
+            </w:r>
+          </w:p>
+          <w:p>
+            <w:pPr>
+              <w:spacing w:before="240" w:line="240" w:lineRule="auto"/>
+              <w:rPr>
+                <w:rFonts w:eastAsia="Times New Roman"/>
+                <w:color w:val="000000"/>
+                <w:lang w:val="en-SG"/>
+              </w:rPr>
+            </w:pPr>
+            <w:r>
+              <w:rPr>
+                <w:rFonts w:eastAsia="Times New Roman"/>
+                <w:color w:val="000000"/>
+                <w:lang w:val="en-SG"/>
+              </w:rPr>
+              <w:t>['X', 'O', 'X', 'O', 'X', 'X', 'O', 'X']</w:t>
+            </w:r>
+          </w:p>
+          <w:p>
+            <w:pPr>
+              <w:spacing w:before="240" w:line="240" w:lineRule="auto"/>
+              <w:rPr>
+                <w:rFonts w:eastAsia="Times New Roman"/>
+                <w:color w:val="000000"/>
+                <w:lang w:val="en-SG"/>
+              </w:rPr>
+            </w:pPr>
+            <w:r>
+              <w:rPr>
+                <w:rFonts w:eastAsia="Times New Roman"/>
+                <w:color w:val="000000"/>
+                <w:lang w:val="en-SG"/>
+              </w:rPr>
+              <w:t>['X', 'O', 'X', 'O', 'X', 'O', 'O', 'X']</w:t>
+            </w:r>
+          </w:p>
+          <w:p>
+            <w:pPr>
+              <w:spacing w:before="240" w:line="240" w:lineRule="auto"/>
+              <w:rPr>
+                <w:rFonts w:eastAsia="Times New Roman"/>
+                <w:color w:val="000000"/>
+                <w:lang w:val="en-SG"/>
+              </w:rPr>
+            </w:pPr>
+            <w:r>
+              <w:rPr>
+                <w:rFonts w:eastAsia="Times New Roman"/>
+                <w:color w:val="000000"/>
+                <w:lang w:val="en-SG"/>
+              </w:rPr>
+              <w:t>['X', 'O', 'X', 'O', 'O', 'O', 'X', 'X']</w:t>
+            </w:r>
+          </w:p>
+          <w:p>
+            <w:pPr>
+              <w:spacing w:before="240" w:line="240" w:lineRule="auto"/>
+              <w:rPr>
+                <w:rFonts w:eastAsia="Times New Roman"/>
+                <w:color w:val="000000"/>
+                <w:lang w:val="en-SG"/>
+              </w:rPr>
+            </w:pPr>
+            <w:r>
+              <w:rPr>
+                <w:rFonts w:eastAsia="Times New Roman"/>
+                <w:color w:val="000000"/>
+                <w:lang w:val="en-SG"/>
+              </w:rPr>
+              <w:t>['X', 'B', 'X', 'X', 'X', 'X', 'X', 'X']</w:t>
+            </w:r>
+          </w:p>
+          <w:p>
+            <w:pPr>
+              <w:spacing w:before="240" w:line="240" w:lineRule="auto"/>
+              <w:rPr>
+                <w:rFonts w:eastAsia="Times New Roman"/>
+                <w:color w:val="000000"/>
+                <w:lang w:val="en-SG"/>
+              </w:rPr>
+            </w:pPr>
+          </w:p>
+          <w:p>
+            <w:pPr>
+              <w:spacing w:before="240" w:line="240" w:lineRule="auto"/>
+              <w:rPr>
+                <w:rFonts w:eastAsia="Times New Roman"/>
+                <w:color w:val="000000"/>
+                <w:lang w:val="en-SG"/>
+              </w:rPr>
+            </w:pPr>
+            <w:r>
+              <w:rPr>
+                <w:rFonts w:eastAsia="Times New Roman"/>
+                <w:color w:val="000000"/>
+                <w:lang w:val="en-SG"/>
+              </w:rPr>
+              <w:t>Location of Start (A) = (Row 1, Column 6)</w:t>
+            </w:r>
+          </w:p>
+          <w:p>
+            <w:pPr>
+              <w:spacing w:before="240" w:line="240" w:lineRule="auto"/>
+              <w:rPr>
+                <w:rFonts w:eastAsia="Times New Roman"/>
+                <w:color w:val="000000"/>
+                <w:lang w:val="en-SG"/>
+              </w:rPr>
+            </w:pPr>
+            <w:r>
+              <w:rPr>
+                <w:rFonts w:eastAsia="Times New Roman"/>
+                <w:color w:val="000000"/>
+                <w:lang w:val="en-SG"/>
+              </w:rPr>
+              <w:t>Location of End (B) = (Row 7, Column 1)</w:t>
+            </w:r>
+          </w:p>
+          <w:p>
+            <w:pPr>
+              <w:spacing w:before="240" w:line="240" w:lineRule="auto"/>
+              <w:rPr>
+                <w:rFonts w:eastAsia="Times New Roman"/>
+                <w:color w:val="000000"/>
+                <w:lang w:val="en-SG"/>
+              </w:rPr>
+            </w:pPr>
+          </w:p>
+          <w:p>
+            <w:pPr>
+              <w:spacing w:before="240" w:line="240" w:lineRule="auto"/>
+              <w:rPr>
+                <w:rFonts w:ascii="Times New Roman" w:eastAsia="Times New Roman" w:hAnsi="Times New Roman" w:cs="Times New Roman"/>
+                <w:sz w:val="24"/>
+                <w:szCs w:val="24"/>
+                <w:lang w:val="en-SG"/>
+              </w:rPr>
+            </w:pPr>
+            <w:r>
+              <w:rPr>
+                <w:rFonts w:eastAsia="Times New Roman"/>
+                <w:color w:val="000000"/>
+                <w:lang w:val="en-SG"/>
+              </w:rPr>
+              <w:t>Press 'W' for UP, 'A' for LEFT, 'S' for DOWN, 'D' for RIGHT, 'M' for MAIN MENU:</w:t>
+            </w:r>
+          </w:p>
+        </w:tc>
+        <w:tc>
+          <w:tcPr>
+            <w:tcW w:w="4860" w:type="dxa"/>
+            <w:tcBorders>
+              <w:top w:val="single" w:sz="8" w:space="0" w:color="000000"/>
+              <w:left w:val="single" w:sz="8" w:space="0" w:color="000000"/>
+              <w:bottom w:val="single" w:sz="8" w:space="0" w:color="000000"/>
+              <w:right w:val="single" w:sz="8" w:space="0" w:color="000000"/>
+            </w:tcBorders>
+            <w:tcMar>
+              <w:top w:w="100" w:type="dxa"/>
+              <w:left w:w="100" w:type="dxa"/>
+              <w:bottom w:w="100" w:type="dxa"/>
+              <w:right w:w="100" w:type="dxa"/>
+            </w:tcMar>
+            <w:hideMark/>
+          </w:tcPr>
+          <w:p>
+            <w:pPr>
+              <w:spacing w:before="240" w:line="240" w:lineRule="auto"/>
+              <w:rPr>
+                <w:rFonts w:eastAsia="Times New Roman"/>
+                <w:color w:val="000000"/>
+                <w:lang w:val="en-SG"/>
+              </w:rPr>
+            </w:pPr>
+            <w:r>
+              <w:rPr>
+                <w:rFonts w:eastAsia="Times New Roman"/>
+                <w:color w:val="000000"/>
+                <w:lang w:val="en-SG"/>
+              </w:rPr>
+              <w:t>Display:</w:t>
+            </w:r>
+          </w:p>
+          <w:p>
+            <w:pPr>
+              <w:spacing w:before="240" w:line="240" w:lineRule="auto"/>
+              <w:rPr>
+                <w:rFonts w:eastAsia="Times New Roman"/>
+                <w:color w:val="000000"/>
+                <w:lang w:val="en-SG"/>
+              </w:rPr>
+            </w:pPr>
+            <w:r>
+              <w:rPr>
+                <w:rFonts w:eastAsia="Times New Roman"/>
+                <w:color w:val="000000"/>
+                <w:lang w:val="en-SG"/>
+              </w:rPr>
+              <w:t>Enter your input:3</w:t>
+            </w:r>
+          </w:p>
+          <w:p>
+            <w:pPr>
+              <w:spacing w:before="240" w:line="240" w:lineRule="auto"/>
+              <w:rPr>
+                <w:rFonts w:eastAsia="Times New Roman"/>
+                <w:color w:val="000000"/>
+                <w:lang w:val="en-SG"/>
+              </w:rPr>
+            </w:pPr>
+            <w:r>
+              <w:rPr>
+                <w:rFonts w:eastAsia="Times New Roman"/>
+                <w:color w:val="000000"/>
+                <w:lang w:val="en-SG"/>
+              </w:rPr>
+              <w:t>========================================</w:t>
+            </w:r>
+          </w:p>
+          <w:p>
+            <w:pPr>
+              <w:spacing w:before="240" w:line="240" w:lineRule="auto"/>
+              <w:rPr>
+                <w:rFonts w:eastAsia="Times New Roman"/>
+                <w:color w:val="000000"/>
+                <w:lang w:val="en-SG"/>
+              </w:rPr>
+            </w:pPr>
+            <w:r>
+              <w:rPr>
+                <w:rFonts w:eastAsia="Times New Roman"/>
+                <w:color w:val="000000"/>
+                <w:lang w:val="en-SG"/>
+              </w:rPr>
+              <w:t>['X', 'X', 'X', 'X', 'X', 'X', 'X', 'X']</w:t>
+            </w:r>
+          </w:p>
+          <w:p>
+            <w:pPr>
+              <w:spacing w:before="240" w:line="240" w:lineRule="auto"/>
+              <w:rPr>
+                <w:rFonts w:eastAsia="Times New Roman"/>
+                <w:color w:val="000000"/>
+                <w:lang w:val="en-SG"/>
+              </w:rPr>
+            </w:pPr>
+            <w:r>
+              <w:rPr>
+                <w:rFonts w:eastAsia="Times New Roman"/>
+                <w:color w:val="000000"/>
+                <w:lang w:val="en-SG"/>
+              </w:rPr>
+              <w:t>['X', 'O', 'O', 'O', 'X', 'O', 'A', 'X']</w:t>
+            </w:r>
+          </w:p>
+          <w:p>
+            <w:pPr>
+              <w:spacing w:before="240" w:line="240" w:lineRule="auto"/>
+              <w:rPr>
+                <w:rFonts w:eastAsia="Times New Roman"/>
+                <w:color w:val="000000"/>
+                <w:lang w:val="en-SG"/>
+              </w:rPr>
+            </w:pPr>
+            <w:r>
+              <w:rPr>
+                <w:rFonts w:eastAsia="Times New Roman"/>
+                <w:color w:val="000000"/>
+                <w:lang w:val="en-SG"/>
+              </w:rPr>
+              <w:t>['X', 'O', 'X', 'O', 'X', 'O', 'X', 'X']</w:t>
+            </w:r>
+          </w:p>
+          <w:p>
+            <w:pPr>
+              <w:spacing w:before="240" w:line="240" w:lineRule="auto"/>
+              <w:rPr>
+                <w:rFonts w:eastAsia="Times New Roman"/>
+                <w:color w:val="000000"/>
+                <w:lang w:val="en-SG"/>
+              </w:rPr>
+            </w:pPr>
+            <w:r>
+              <w:rPr>
+                <w:rFonts w:eastAsia="Times New Roman"/>
+                <w:color w:val="000000"/>
+                <w:lang w:val="en-SG"/>
+              </w:rPr>
+              <w:t>['X', 'O', 'X', 'O', 'X', 'O', 'O', 'X']</w:t>
+            </w:r>
+          </w:p>
+          <w:p>
+            <w:pPr>
+              <w:spacing w:before="240" w:line="240" w:lineRule="auto"/>
+              <w:rPr>
+                <w:rFonts w:eastAsia="Times New Roman"/>
+                <w:color w:val="000000"/>
+                <w:lang w:val="en-SG"/>
+              </w:rPr>
+            </w:pPr>
+            <w:r>
+              <w:rPr>
+                <w:rFonts w:eastAsia="Times New Roman"/>
+                <w:color w:val="000000"/>
+                <w:lang w:val="en-SG"/>
+              </w:rPr>
+              <w:t>['X', 'O', 'X', 'O', 'X', 'X', 'O', 'X']</w:t>
+            </w:r>
+          </w:p>
+          <w:p>
+            <w:pPr>
+              <w:spacing w:before="240" w:line="240" w:lineRule="auto"/>
+              <w:rPr>
+                <w:rFonts w:eastAsia="Times New Roman"/>
+                <w:color w:val="000000"/>
+                <w:lang w:val="en-SG"/>
+              </w:rPr>
+            </w:pPr>
+            <w:r>
+              <w:rPr>
+                <w:rFonts w:eastAsia="Times New Roman"/>
+                <w:color w:val="000000"/>
+                <w:lang w:val="en-SG"/>
+              </w:rPr>
+              <w:t>['X', 'O', 'X', 'O', 'X', 'O', 'O', 'X']</w:t>
+            </w:r>
+          </w:p>
+          <w:p>
+            <w:pPr>
+              <w:spacing w:before="240" w:line="240" w:lineRule="auto"/>
+              <w:rPr>
+                <w:rFonts w:eastAsia="Times New Roman"/>
+                <w:color w:val="000000"/>
+                <w:lang w:val="en-SG"/>
+              </w:rPr>
+            </w:pPr>
+            <w:r>
+              <w:rPr>
+                <w:rFonts w:eastAsia="Times New Roman"/>
+                <w:color w:val="000000"/>
+                <w:lang w:val="en-SG"/>
+              </w:rPr>
+              <w:t>['X', 'O', 'X', 'O', 'O', 'O', 'X', 'X']</w:t>
+            </w:r>
+          </w:p>
+          <w:p>
+            <w:pPr>
+              <w:spacing w:before="240" w:line="240" w:lineRule="auto"/>
+              <w:rPr>
+                <w:rFonts w:eastAsia="Times New Roman"/>
+                <w:color w:val="000000"/>
+                <w:lang w:val="en-SG"/>
+              </w:rPr>
+            </w:pPr>
+            <w:r>
+              <w:rPr>
+                <w:rFonts w:eastAsia="Times New Roman"/>
+                <w:color w:val="000000"/>
+                <w:lang w:val="en-SG"/>
+              </w:rPr>
+              <w:t>['X', 'B', 'X', 'X', 'X', 'X', 'X', 'X']</w:t>
+            </w:r>
+          </w:p>
+          <w:p>
+            <w:pPr>
+              <w:spacing w:before="240" w:line="240" w:lineRule="auto"/>
+              <w:rPr>
+                <w:rFonts w:eastAsia="Times New Roman"/>
+                <w:color w:val="000000"/>
+                <w:lang w:val="en-SG"/>
+              </w:rPr>
+            </w:pPr>
+          </w:p>
+          <w:p>
+            <w:pPr>
+              <w:spacing w:before="240" w:line="240" w:lineRule="auto"/>
+              <w:rPr>
+                <w:rFonts w:eastAsia="Times New Roman"/>
+                <w:color w:val="000000"/>
+                <w:lang w:val="en-SG"/>
+              </w:rPr>
+            </w:pPr>
+            <w:r>
+              <w:rPr>
+                <w:rFonts w:eastAsia="Times New Roman"/>
+                <w:color w:val="000000"/>
+                <w:lang w:val="en-SG"/>
+              </w:rPr>
+              <w:t>Location of Start (A) = (Row 1, Column 6)</w:t>
+            </w:r>
+          </w:p>
+          <w:p>
+            <w:pPr>
+              <w:spacing w:before="240" w:line="240" w:lineRule="auto"/>
+              <w:rPr>
+                <w:rFonts w:eastAsia="Times New Roman"/>
+                <w:color w:val="000000"/>
+                <w:lang w:val="en-SG"/>
+              </w:rPr>
+            </w:pPr>
+            <w:r>
+              <w:rPr>
+                <w:rFonts w:eastAsia="Times New Roman"/>
+                <w:color w:val="000000"/>
+                <w:lang w:val="en-SG"/>
+              </w:rPr>
+              <w:t>Location of End (B) = (Row 7, Column 1)</w:t>
+            </w:r>
+          </w:p>
+          <w:p>
+            <w:pPr>
+              <w:spacing w:before="240" w:line="240" w:lineRule="auto"/>
+              <w:rPr>
+                <w:rFonts w:eastAsia="Times New Roman"/>
+                <w:color w:val="000000"/>
+                <w:lang w:val="en-SG"/>
+              </w:rPr>
+            </w:pPr>
+          </w:p>
+          <w:p>
+            <w:pPr>
+              <w:spacing w:before="240" w:line="240" w:lineRule="auto"/>
+              <w:rPr>
+                <w:rFonts w:ascii="Times New Roman" w:eastAsia="Times New Roman" w:hAnsi="Times New Roman" w:cs="Times New Roman"/>
+                <w:sz w:val="24"/>
+                <w:szCs w:val="24"/>
+                <w:lang w:val="en-SG"/>
+              </w:rPr>
+            </w:pPr>
+            <w:r>
+              <w:rPr>
+                <w:rFonts w:eastAsia="Times New Roman"/>
+                <w:color w:val="000000"/>
+                <w:lang w:val="en-SG"/>
+              </w:rPr>
+              <w:t>Press 'W' for UP, 'A' for LEFT, 'S' for DOWN, 'D' for RIGHT, 'M' for MAIN MENU:</w:t>
+            </w:r>
+          </w:p>
+        </w:tc>
+        <w:tc>
+          <w:tcPr>
+            <w:tcW w:w="5130" w:type="dxa"/>
+            <w:tcBorders>
+              <w:top w:val="single" w:sz="8" w:space="0" w:color="000000"/>
+              <w:left w:val="single" w:sz="8" w:space="0" w:color="000000"/>
+              <w:bottom w:val="single" w:sz="8" w:space="0" w:color="000000"/>
+              <w:right w:val="single" w:sz="8" w:space="0" w:color="000000"/>
+            </w:tcBorders>
+            <w:tcMar>
+              <w:top w:w="100" w:type="dxa"/>
+              <w:left w:w="100" w:type="dxa"/>
+              <w:bottom w:w="100" w:type="dxa"/>
+              <w:right w:w="100" w:type="dxa"/>
+            </w:tcMar>
+            <w:hideMark/>
+          </w:tcPr>
+          <w:p>
+            <w:pPr>
+              <w:spacing w:before="240" w:line="240" w:lineRule="auto"/>
+              <w:rPr>
+                <w:rFonts w:ascii="Times New Roman" w:eastAsia="Times New Roman" w:hAnsi="Times New Roman" w:cs="Times New Roman"/>
+                <w:sz w:val="24"/>
+                <w:szCs w:val="24"/>
+                <w:lang w:val="en-SG"/>
+              </w:rPr>
+            </w:pPr>
+            <w:r>
+              <w:rPr>
+                <w:rFonts w:eastAsia="Times New Roman"/>
+                <w:color w:val="000000"/>
+                <w:lang w:val="en-SG"/>
+              </w:rPr>
+              <w:t> </w:t>
+            </w:r>
+          </w:p>
+        </w:tc>
+      </w:tr>
+      <w:tr>
+        <w:trPr>
+          <w:trHeight w:val="5075"/>
+        </w:trPr>
+        <w:tc>
+          <w:tcPr>
+            <w:tcW w:w="0" w:type="auto"/>
+            <w:tcBorders>
+              <w:top w:val="single" w:sz="8" w:space="0" w:color="000000"/>
+              <w:left w:val="single" w:sz="8" w:space="0" w:color="000000"/>
+              <w:bottom w:val="single" w:sz="8" w:space="0" w:color="000000"/>
+              <w:right w:val="single" w:sz="8" w:space="0" w:color="000000"/>
+            </w:tcBorders>
+            <w:tcMar>
+              <w:top w:w="100" w:type="dxa"/>
+              <w:left w:w="100" w:type="dxa"/>
+              <w:bottom w:w="100" w:type="dxa"/>
+              <w:right w:w="100" w:type="dxa"/>
+            </w:tcMar>
+            <w:hideMark/>
+          </w:tcPr>
+          <w:p>
+            <w:pPr>
+              <w:spacing w:before="240" w:line="240" w:lineRule="auto"/>
+              <w:rPr>
+                <w:rFonts w:ascii="Times New Roman" w:eastAsia="Times New Roman" w:hAnsi="Times New Roman" w:cs="Times New Roman"/>
+                <w:sz w:val="24"/>
+                <w:szCs w:val="24"/>
+                <w:lang w:val="en-SG"/>
+              </w:rPr>
+            </w:pPr>
+            <w:r>
+              <w:rPr>
+                <w:rFonts w:eastAsia="Times New Roman"/>
+                <w:color w:val="000000"/>
+                <w:lang w:val="en-SG"/>
+              </w:rPr>
+              <w:t>2</w:t>
+            </w:r>
+          </w:p>
+        </w:tc>
+        <w:tc>
+          <w:tcPr>
+            <w:tcW w:w="0" w:type="auto"/>
+            <w:tcBorders>
+              <w:top w:val="single" w:sz="8" w:space="0" w:color="000000"/>
+              <w:left w:val="single" w:sz="8" w:space="0" w:color="000000"/>
+              <w:bottom w:val="single" w:sz="8" w:space="0" w:color="000000"/>
+              <w:right w:val="single" w:sz="8" w:space="0" w:color="000000"/>
+            </w:tcBorders>
+            <w:tcMar>
+              <w:top w:w="100" w:type="dxa"/>
+              <w:left w:w="100" w:type="dxa"/>
+              <w:bottom w:w="100" w:type="dxa"/>
+              <w:right w:w="100" w:type="dxa"/>
+            </w:tcMar>
+            <w:hideMark/>
+          </w:tcPr>
+          <w:p>
+            <w:pPr>
+              <w:spacing w:before="240" w:line="240" w:lineRule="auto"/>
+              <w:rPr>
+                <w:rFonts w:ascii="Times New Roman" w:eastAsia="Times New Roman" w:hAnsi="Times New Roman" w:cs="Times New Roman"/>
+                <w:sz w:val="24"/>
+                <w:szCs w:val="24"/>
+                <w:lang w:val="en-SG"/>
+              </w:rPr>
+            </w:pPr>
+            <w:r>
+              <w:rPr>
+                <w:rFonts w:eastAsia="Times New Roman"/>
+                <w:color w:val="000000"/>
+                <w:lang w:val="en-SG"/>
+              </w:rPr>
+              <w:t xml:space="preserve">Test play maze on A(left) function </w:t>
+            </w:r>
+          </w:p>
+        </w:tc>
+        <w:tc>
+          <w:tcPr>
+            <w:tcW w:w="2456" w:type="dxa"/>
+            <w:tcBorders>
+              <w:top w:val="single" w:sz="8" w:space="0" w:color="000000"/>
+              <w:left w:val="single" w:sz="8" w:space="0" w:color="000000"/>
+              <w:bottom w:val="single" w:sz="8" w:space="0" w:color="000000"/>
+              <w:right w:val="single" w:sz="8" w:space="0" w:color="000000"/>
+            </w:tcBorders>
+            <w:tcMar>
+              <w:top w:w="100" w:type="dxa"/>
+              <w:left w:w="100" w:type="dxa"/>
+              <w:bottom w:w="100" w:type="dxa"/>
+              <w:right w:w="100" w:type="dxa"/>
+            </w:tcMar>
+            <w:hideMark/>
+          </w:tcPr>
+          <w:p>
+            <w:pPr>
+              <w:spacing w:before="240" w:line="240" w:lineRule="auto"/>
+              <w:rPr>
+                <w:rFonts w:ascii="Times New Roman" w:eastAsia="Times New Roman" w:hAnsi="Times New Roman" w:cs="Times New Roman"/>
+                <w:sz w:val="24"/>
+                <w:szCs w:val="24"/>
+                <w:lang w:val="en-SG"/>
+              </w:rPr>
+            </w:pPr>
+            <w:r>
+              <w:rPr>
+                <w:rFonts w:eastAsia="Times New Roman"/>
+                <w:color w:val="000000"/>
+                <w:lang w:val="en-SG"/>
+              </w:rPr>
+              <w:t>Press 'W' for UP, 'A' for LEFT, 'S' for DOWN, 'D' for RIGHT, 'M' for MAIN MENU:</w:t>
+            </w:r>
+            <w:r>
+              <w:rPr>
+                <w:rFonts w:eastAsia="Times New Roman"/>
+                <w:color w:val="000000"/>
+                <w:lang w:val="en-SG"/>
+              </w:rPr>
+              <w:t xml:space="preserve"> A</w:t>
+            </w:r>
+          </w:p>
+        </w:tc>
+        <w:tc>
+          <w:tcPr>
+            <w:tcW w:w="3240" w:type="dxa"/>
+            <w:tcBorders>
+              <w:top w:val="single" w:sz="8" w:space="0" w:color="000000"/>
+              <w:left w:val="single" w:sz="8" w:space="0" w:color="000000"/>
+              <w:bottom w:val="single" w:sz="8" w:space="0" w:color="000000"/>
+              <w:right w:val="single" w:sz="8" w:space="0" w:color="000000"/>
+            </w:tcBorders>
+            <w:tcMar>
+              <w:top w:w="100" w:type="dxa"/>
+              <w:left w:w="100" w:type="dxa"/>
+              <w:bottom w:w="100" w:type="dxa"/>
+              <w:right w:w="100" w:type="dxa"/>
+            </w:tcMar>
+            <w:hideMark/>
+          </w:tcPr>
+          <w:p>
+            <w:pPr>
+              <w:spacing w:before="240" w:line="240" w:lineRule="auto"/>
+              <w:rPr>
+                <w:rFonts w:ascii="Times New Roman" w:eastAsia="Times New Roman" w:hAnsi="Times New Roman" w:cs="Times New Roman"/>
+                <w:sz w:val="24"/>
+                <w:szCs w:val="24"/>
+                <w:lang w:val="en-SG"/>
+              </w:rPr>
+            </w:pPr>
+            <w:bookmarkStart w:id="0" w:name="_GoBack"/>
+            <w:bookmarkEnd w:id="0"/>
+          </w:p>
+        </w:tc>
+        <w:tc>
+          <w:tcPr>
+            <w:tcW w:w="4860" w:type="dxa"/>
+            <w:tcBorders>
+              <w:top w:val="single" w:sz="8" w:space="0" w:color="000000"/>
+              <w:left w:val="single" w:sz="8" w:space="0" w:color="000000"/>
+              <w:bottom w:val="single" w:sz="8" w:space="0" w:color="000000"/>
+              <w:right w:val="single" w:sz="8" w:space="0" w:color="000000"/>
+            </w:tcBorders>
+            <w:tcMar>
+              <w:top w:w="100" w:type="dxa"/>
+              <w:left w:w="100" w:type="dxa"/>
+              <w:bottom w:w="100" w:type="dxa"/>
+              <w:right w:w="100" w:type="dxa"/>
+            </w:tcMar>
+            <w:hideMark/>
+          </w:tcPr>
+          <w:p>
+            <w:pPr>
+              <w:spacing w:before="240" w:line="240" w:lineRule="auto"/>
+              <w:rPr>
+                <w:rFonts w:ascii="Times New Roman" w:eastAsia="Times New Roman" w:hAnsi="Times New Roman" w:cs="Times New Roman"/>
+                <w:sz w:val="24"/>
+                <w:szCs w:val="24"/>
+                <w:lang w:val="en-SG"/>
+              </w:rPr>
+            </w:pPr>
+            <w:r>
+              <w:rPr>
+                <w:rFonts w:eastAsia="Times New Roman"/>
+                <w:color w:val="000000"/>
+                <w:lang w:val="en-SG"/>
+              </w:rPr>
+              <w:t>“Error: please key in the name of the data file:”</w:t>
+            </w:r>
+          </w:p>
+          <w:p>
+            <w:pPr>
+              <w:spacing w:before="240" w:line="240" w:lineRule="auto"/>
+              <w:rPr>
+                <w:rFonts w:ascii="Times New Roman" w:eastAsia="Times New Roman" w:hAnsi="Times New Roman" w:cs="Times New Roman"/>
+                <w:sz w:val="24"/>
+                <w:szCs w:val="24"/>
+                <w:lang w:val="en-SG"/>
+              </w:rPr>
+            </w:pPr>
+            <w:r>
+              <w:rPr>
+                <w:rFonts w:eastAsia="Times New Roman"/>
+                <w:color w:val="000000"/>
+                <w:lang w:val="en-SG"/>
+              </w:rPr>
+              <w:t>Enter anything to return to Main Menu</w:t>
+            </w:r>
+          </w:p>
+        </w:tc>
+        <w:tc>
+          <w:tcPr>
+            <w:tcW w:w="5130" w:type="dxa"/>
+            <w:tcBorders>
+              <w:top w:val="single" w:sz="8" w:space="0" w:color="000000"/>
+              <w:left w:val="single" w:sz="8" w:space="0" w:color="000000"/>
+              <w:bottom w:val="single" w:sz="8" w:space="0" w:color="000000"/>
+              <w:right w:val="single" w:sz="8" w:space="0" w:color="000000"/>
+            </w:tcBorders>
+            <w:tcMar>
+              <w:top w:w="100" w:type="dxa"/>
+              <w:left w:w="100" w:type="dxa"/>
+              <w:bottom w:w="100" w:type="dxa"/>
+              <w:right w:w="100" w:type="dxa"/>
+            </w:tcMar>
+            <w:hideMark/>
+          </w:tcPr>
+          <w:p>
+            <w:pPr>
+              <w:spacing w:before="240" w:line="240" w:lineRule="auto"/>
+              <w:rPr>
+                <w:rFonts w:ascii="Times New Roman" w:eastAsia="Times New Roman" w:hAnsi="Times New Roman" w:cs="Times New Roman"/>
+                <w:sz w:val="24"/>
+                <w:szCs w:val="24"/>
+                <w:lang w:val="en-SG"/>
+              </w:rPr>
+            </w:pPr>
+            <w:r>
+              <w:rPr>
+                <w:rFonts w:eastAsia="Times New Roman"/>
+                <w:color w:val="000000"/>
+                <w:lang w:val="en-SG"/>
+              </w:rPr>
+              <w:t>There is no input on the file name </w:t>
+            </w:r>
+          </w:p>
+          <w:p>
+            <w:pPr>
+              <w:spacing w:before="240" w:line="240" w:lineRule="auto"/>
+              <w:rPr>
+                <w:rFonts w:ascii="Times New Roman" w:eastAsia="Times New Roman" w:hAnsi="Times New Roman" w:cs="Times New Roman"/>
+                <w:sz w:val="24"/>
+                <w:szCs w:val="24"/>
+                <w:lang w:val="en-SG"/>
+              </w:rPr>
+            </w:pPr>
+            <w:proofErr w:type="gramStart"/>
+            <w:r>
+              <w:rPr>
+                <w:rFonts w:eastAsia="Times New Roman"/>
+                <w:color w:val="000000"/>
+                <w:lang w:val="en-SG"/>
+              </w:rPr>
+              <w:t>So</w:t>
+            </w:r>
+            <w:proofErr w:type="gramEnd"/>
+            <w:r>
+              <w:rPr>
+                <w:rFonts w:eastAsia="Times New Roman"/>
+                <w:color w:val="000000"/>
+                <w:lang w:val="en-SG"/>
+              </w:rPr>
+              <w:t xml:space="preserve"> the error message will appear to tell the user to type in name</w:t>
+            </w:r>
+          </w:p>
+        </w:tc>
+      </w:tr>
+    </w:tbl>
+    <w:p>
+      <w:pPr>
+        <w:spacing w:before="240" w:after="240"/>
+        <w:rPr>
+          <w:b/>
+          <w:sz w:val="28"/>
+          <w:szCs w:val="28"/>
+          <w:u w:val="single"/>
+          <w:lang w:val="en-SG"/>
+        </w:rPr>
+      </w:pPr>
     </w:p>
     <w:p>
       <w:pPr>
@@ -5542,7 +6902,7 @@
   <w:style w:type="paragraph" w:default="1" w:styleId="Normal">
     <w:name w:val="Normal"/>
     <w:qFormat/>
-    <w:rsid w:val="00444ED0"/>
+    <w:rsid w:val="00277FFD"/>
   </w:style>
   <w:style w:type="paragraph" w:styleId="Heading1">
     <w:name w:val="heading 1"/>
@@ -5717,7 +7077,8 @@
       <w:szCs w:val="30"/>
     </w:rPr>
   </w:style>
-  <w:style w:type="table" w:customStyle="1" w:styleId="a">
+  <w:style w:type="table" w:customStyle="1" w:styleId="2">
+    <w:name w:val="2"/>
     <w:basedOn w:val="TableNormal"/>
     <w:tblPr>
       <w:tblStyleRowBandSize w:val="1"/>
@@ -5730,7 +7091,8 @@
       </w:tblCellMar>
     </w:tblPr>
   </w:style>
-  <w:style w:type="table" w:customStyle="1" w:styleId="a0">
+  <w:style w:type="table" w:customStyle="1" w:styleId="1">
+    <w:name w:val="1"/>
     <w:basedOn w:val="TableNormal"/>
     <w:tblPr>
       <w:tblStyleRowBandSize w:val="1"/>

</xml_diff>